<commit_message>
* rogue metadata producer * chunks with indexes * bugfixes * functional unit tests with timeout
</commit_message>
<xml_diff>
--- a/src/test/resources/testresources/test3.docx
+++ b/src/test/resources/testresources/test3.docx
@@ -68,6 +68,585 @@
           <w:lang w:val="en-US"/>
         </w:rPr>
         <w:t>e fish?</w:t>
+      </w:r>
+    </w:p>
+    <w:p>
+      <w:pPr>
+        <w:rPr>
+          <w:lang w:val="en-US"/>
+        </w:rPr>
+      </w:pPr>
+    </w:p>
+    <w:p>
+      <w:r>
+        <w:t>Hier genug Text für mehrere S</w:t>
+      </w:r>
+      <w:r>
+        <w:t xml:space="preserve">eiten. </w:t>
+      </w:r>
+    </w:p>
+    <w:p>
+      <w:r>
+        <w:t>Hier genug Text für mehrere S</w:t>
+      </w:r>
+      <w:r>
+        <w:t xml:space="preserve">eiten. </w:t>
+      </w:r>
+    </w:p>
+    <w:p>
+      <w:r>
+        <w:t>Hier genug Text für mehrere S</w:t>
+      </w:r>
+      <w:r>
+        <w:t xml:space="preserve">eiten. </w:t>
+      </w:r>
+    </w:p>
+    <w:p>
+      <w:r>
+        <w:t>Hier genug Text für mehrere S</w:t>
+      </w:r>
+      <w:r>
+        <w:t xml:space="preserve">eiten. </w:t>
+      </w:r>
+    </w:p>
+    <w:p>
+      <w:r>
+        <w:t>Hier genug Text für mehrere S</w:t>
+      </w:r>
+      <w:r>
+        <w:t xml:space="preserve">eiten. </w:t>
+      </w:r>
+    </w:p>
+    <w:p>
+      <w:r>
+        <w:t>Hier genug Text für mehrere S</w:t>
+      </w:r>
+      <w:r>
+        <w:t xml:space="preserve">eiten. </w:t>
+      </w:r>
+    </w:p>
+    <w:p>
+      <w:r>
+        <w:t>Hier genug Text für mehrere S</w:t>
+      </w:r>
+      <w:r>
+        <w:t xml:space="preserve">eiten. </w:t>
+      </w:r>
+    </w:p>
+    <w:p>
+      <w:r>
+        <w:t>Hier genug Text für mehrere S</w:t>
+      </w:r>
+      <w:r>
+        <w:t xml:space="preserve">eiten. </w:t>
+      </w:r>
+    </w:p>
+    <w:p>
+      <w:r>
+        <w:t>Hier genug Text für mehrere S</w:t>
+      </w:r>
+      <w:r>
+        <w:t xml:space="preserve">eiten. </w:t>
+      </w:r>
+    </w:p>
+    <w:p>
+      <w:r>
+        <w:t>Hier genug Text für mehrere S</w:t>
+      </w:r>
+      <w:r>
+        <w:t xml:space="preserve">eiten. </w:t>
+      </w:r>
+    </w:p>
+    <w:p>
+      <w:r>
+        <w:t>Hier genug Text für mehrere S</w:t>
+      </w:r>
+      <w:r>
+        <w:t xml:space="preserve">eiten. </w:t>
+      </w:r>
+    </w:p>
+    <w:p>
+      <w:r>
+        <w:t>Hier genug Text für mehrere S</w:t>
+      </w:r>
+      <w:r>
+        <w:t xml:space="preserve">eiten. </w:t>
+      </w:r>
+    </w:p>
+    <w:p>
+      <w:r>
+        <w:t>Hier genug Text für mehrere S</w:t>
+      </w:r>
+      <w:r>
+        <w:t xml:space="preserve">eiten. </w:t>
+      </w:r>
+    </w:p>
+    <w:p>
+      <w:r>
+        <w:t>Hier genug Text für mehrere S</w:t>
+      </w:r>
+      <w:r>
+        <w:t xml:space="preserve">eiten. </w:t>
+      </w:r>
+    </w:p>
+    <w:p>
+      <w:r>
+        <w:t>Hier genug Text für mehrere S</w:t>
+      </w:r>
+      <w:r>
+        <w:t xml:space="preserve">eiten. </w:t>
+      </w:r>
+    </w:p>
+    <w:p>
+      <w:r>
+        <w:t>Hier genug Text für mehrere S</w:t>
+      </w:r>
+      <w:r>
+        <w:t xml:space="preserve">eiten. </w:t>
+      </w:r>
+    </w:p>
+    <w:p>
+      <w:r>
+        <w:t>Hier genug Text für mehrere S</w:t>
+      </w:r>
+      <w:r>
+        <w:t xml:space="preserve">eiten. </w:t>
+      </w:r>
+    </w:p>
+    <w:p>
+      <w:r>
+        <w:t>Hier genug Text für mehrere S</w:t>
+      </w:r>
+      <w:r>
+        <w:t xml:space="preserve">eiten. </w:t>
+      </w:r>
+    </w:p>
+    <w:p>
+      <w:r>
+        <w:t>Hier genug Text für mehrere S</w:t>
+      </w:r>
+      <w:r>
+        <w:t xml:space="preserve">eiten. </w:t>
+      </w:r>
+    </w:p>
+    <w:p>
+      <w:r>
+        <w:t>Hier genug Text für mehrere S</w:t>
+      </w:r>
+      <w:r>
+        <w:t xml:space="preserve">eiten. </w:t>
+      </w:r>
+    </w:p>
+    <w:p>
+      <w:r>
+        <w:t>Hier genug Text für mehrere S</w:t>
+      </w:r>
+      <w:r>
+        <w:t xml:space="preserve">eiten. </w:t>
+      </w:r>
+    </w:p>
+    <w:p>
+      <w:r>
+        <w:t>Hier genug Text für mehrere S</w:t>
+      </w:r>
+      <w:r>
+        <w:t xml:space="preserve">eiten. </w:t>
+      </w:r>
+    </w:p>
+    <w:p>
+      <w:r>
+        <w:t>Hier genug Text für mehrere S</w:t>
+      </w:r>
+      <w:r>
+        <w:t xml:space="preserve">eiten. </w:t>
+      </w:r>
+    </w:p>
+    <w:p>
+      <w:r>
+        <w:t>Hier genug Text für mehrere S</w:t>
+      </w:r>
+      <w:r>
+        <w:t xml:space="preserve">eiten. </w:t>
+      </w:r>
+    </w:p>
+    <w:p>
+      <w:r>
+        <w:lastRenderedPageBreak/>
+        <w:t>Hier genug Text für mehrere S</w:t>
+      </w:r>
+      <w:r>
+        <w:t xml:space="preserve">eiten. </w:t>
+      </w:r>
+    </w:p>
+    <w:p>
+      <w:r>
+        <w:t>Hier genug Text für mehrere S</w:t>
+      </w:r>
+      <w:r>
+        <w:t xml:space="preserve">eiten. </w:t>
+      </w:r>
+    </w:p>
+    <w:p>
+      <w:r>
+        <w:t>Hier genug Text für mehrere S</w:t>
+      </w:r>
+      <w:r>
+        <w:t xml:space="preserve">eiten. </w:t>
+      </w:r>
+    </w:p>
+    <w:p>
+      <w:r>
+        <w:t>Hier genug Text für mehrere S</w:t>
+      </w:r>
+      <w:r>
+        <w:t xml:space="preserve">eiten. </w:t>
+      </w:r>
+    </w:p>
+    <w:p>
+      <w:r>
+        <w:t>Hier genug Text für mehrere S</w:t>
+      </w:r>
+      <w:r>
+        <w:t xml:space="preserve">eiten. </w:t>
+      </w:r>
+    </w:p>
+    <w:p>
+      <w:r>
+        <w:t>Hier genug Text für mehrere S</w:t>
+      </w:r>
+      <w:r>
+        <w:t xml:space="preserve">eiten. </w:t>
+      </w:r>
+    </w:p>
+    <w:p>
+      <w:r>
+        <w:t>Hier genug Text für mehrere S</w:t>
+      </w:r>
+      <w:r>
+        <w:t xml:space="preserve">eiten. </w:t>
+      </w:r>
+    </w:p>
+    <w:p>
+      <w:r>
+        <w:t>Hier genug Text für mehrere S</w:t>
+      </w:r>
+      <w:r>
+        <w:t xml:space="preserve">eiten. </w:t>
+      </w:r>
+    </w:p>
+    <w:p>
+      <w:r>
+        <w:t>Hier genug Text für mehrere S</w:t>
+      </w:r>
+      <w:r>
+        <w:t xml:space="preserve">eiten. </w:t>
+      </w:r>
+    </w:p>
+    <w:p>
+      <w:r>
+        <w:t>Hier genug Text für mehrere S</w:t>
+      </w:r>
+      <w:r>
+        <w:t xml:space="preserve">eiten. </w:t>
+      </w:r>
+    </w:p>
+    <w:p>
+      <w:r>
+        <w:t>Hier genug Text für mehrere S</w:t>
+      </w:r>
+      <w:r>
+        <w:t xml:space="preserve">eiten. </w:t>
+      </w:r>
+    </w:p>
+    <w:p>
+      <w:r>
+        <w:t>Hier genug Text für mehrere S</w:t>
+      </w:r>
+      <w:r>
+        <w:t xml:space="preserve">eiten. </w:t>
+      </w:r>
+    </w:p>
+    <w:p>
+      <w:r>
+        <w:t>Hier genug Text für mehrere S</w:t>
+      </w:r>
+      <w:r>
+        <w:t xml:space="preserve">eiten. </w:t>
+      </w:r>
+    </w:p>
+    <w:p>
+      <w:r>
+        <w:t>Hier genug Text für mehrere S</w:t>
+      </w:r>
+      <w:r>
+        <w:t xml:space="preserve">eiten. </w:t>
+      </w:r>
+    </w:p>
+    <w:p>
+      <w:r>
+        <w:t>Hier genug Text für mehrere S</w:t>
+      </w:r>
+      <w:r>
+        <w:t xml:space="preserve">eiten. </w:t>
+      </w:r>
+    </w:p>
+    <w:p>
+      <w:r>
+        <w:t>Hier genug Text für mehrere S</w:t>
+      </w:r>
+      <w:r>
+        <w:t xml:space="preserve">eiten. </w:t>
+      </w:r>
+    </w:p>
+    <w:p>
+      <w:r>
+        <w:t>Hier genug Text für mehrere S</w:t>
+      </w:r>
+      <w:r>
+        <w:t xml:space="preserve">eiten. </w:t>
+      </w:r>
+    </w:p>
+    <w:p>
+      <w:r>
+        <w:t>Hier genug Text für mehrere S</w:t>
+      </w:r>
+      <w:r>
+        <w:t xml:space="preserve">eiten. </w:t>
+      </w:r>
+    </w:p>
+    <w:p>
+      <w:r>
+        <w:t>Hier genug Text für mehrere S</w:t>
+      </w:r>
+      <w:r>
+        <w:t xml:space="preserve">eiten. </w:t>
+      </w:r>
+    </w:p>
+    <w:p>
+      <w:r>
+        <w:t>Hier genug Text für mehrere S</w:t>
+      </w:r>
+      <w:r>
+        <w:t xml:space="preserve">eiten. </w:t>
+      </w:r>
+    </w:p>
+    <w:p>
+      <w:r>
+        <w:t>Hier genug Text für mehrere S</w:t>
+      </w:r>
+      <w:r>
+        <w:t xml:space="preserve">eiten. </w:t>
+      </w:r>
+    </w:p>
+    <w:p>
+      <w:r>
+        <w:t>Hier genug Text für mehrere S</w:t>
+      </w:r>
+      <w:r>
+        <w:t xml:space="preserve">eiten. </w:t>
+      </w:r>
+    </w:p>
+    <w:p>
+      <w:r>
+        <w:t>Hier genug Text für mehrere S</w:t>
+      </w:r>
+      <w:r>
+        <w:t xml:space="preserve">eiten. </w:t>
+      </w:r>
+    </w:p>
+    <w:p>
+      <w:r>
+        <w:t>Hier genug Text für mehrere S</w:t>
+      </w:r>
+      <w:r>
+        <w:t xml:space="preserve">eiten. </w:t>
+      </w:r>
+    </w:p>
+    <w:p>
+      <w:r>
+        <w:t>Hier genug Text für mehrere S</w:t>
+      </w:r>
+      <w:r>
+        <w:t xml:space="preserve">eiten. </w:t>
+      </w:r>
+    </w:p>
+    <w:p>
+      <w:r>
+        <w:t>Hier genug Text für mehrere S</w:t>
+      </w:r>
+      <w:r>
+        <w:t xml:space="preserve">eiten. </w:t>
+      </w:r>
+    </w:p>
+    <w:p>
+      <w:r>
+        <w:t>Hier genug Text für mehrere S</w:t>
+      </w:r>
+      <w:r>
+        <w:t xml:space="preserve">eiten. </w:t>
+      </w:r>
+    </w:p>
+    <w:p>
+      <w:r>
+        <w:t>Hier genug Text für mehrere S</w:t>
+      </w:r>
+      <w:r>
+        <w:t xml:space="preserve">eiten. </w:t>
+      </w:r>
+    </w:p>
+    <w:p>
+      <w:r>
+        <w:t>Hier genug Text für mehrere S</w:t>
+      </w:r>
+      <w:r>
+        <w:t xml:space="preserve">eiten. </w:t>
+      </w:r>
+    </w:p>
+    <w:p>
+      <w:r>
+        <w:t>Hier genug Text für mehrere S</w:t>
+      </w:r>
+      <w:r>
+        <w:t xml:space="preserve">eiten. </w:t>
+      </w:r>
+    </w:p>
+    <w:p>
+      <w:r>
+        <w:t>Hier genug Text für mehrere S</w:t>
+      </w:r>
+      <w:r>
+        <w:t xml:space="preserve">eiten. </w:t>
+      </w:r>
+    </w:p>
+    <w:p>
+      <w:r>
+        <w:lastRenderedPageBreak/>
+        <w:t>Hier genug Text für mehrere S</w:t>
+      </w:r>
+      <w:r>
+        <w:t xml:space="preserve">eiten. </w:t>
+      </w:r>
+    </w:p>
+    <w:p>
+      <w:r>
+        <w:t>Hier genug Text für mehrere S</w:t>
+      </w:r>
+      <w:r>
+        <w:t xml:space="preserve">eiten. </w:t>
+      </w:r>
+    </w:p>
+    <w:p>
+      <w:r>
+        <w:t>Hier genug Text für mehrere S</w:t>
+      </w:r>
+      <w:r>
+        <w:t xml:space="preserve">eiten. </w:t>
+      </w:r>
+    </w:p>
+    <w:p>
+      <w:r>
+        <w:t>Hier genug Text für mehrere S</w:t>
+      </w:r>
+      <w:r>
+        <w:t xml:space="preserve">eiten. </w:t>
+      </w:r>
+    </w:p>
+    <w:p>
+      <w:r>
+        <w:t>Hier genug Text für mehrere S</w:t>
+      </w:r>
+      <w:r>
+        <w:t xml:space="preserve">eiten. </w:t>
+      </w:r>
+    </w:p>
+    <w:p>
+      <w:r>
+        <w:t>Hier genug Text für mehrere S</w:t>
+      </w:r>
+      <w:r>
+        <w:t xml:space="preserve">eiten. </w:t>
+      </w:r>
+    </w:p>
+    <w:p>
+      <w:r>
+        <w:t>Hier genug Text für mehrere S</w:t>
+      </w:r>
+      <w:r>
+        <w:t xml:space="preserve">eiten. </w:t>
+      </w:r>
+    </w:p>
+    <w:p>
+      <w:r>
+        <w:t>Hier genug Text für mehrere S</w:t>
+      </w:r>
+      <w:r>
+        <w:t xml:space="preserve">eiten. </w:t>
+      </w:r>
+    </w:p>
+    <w:p>
+      <w:r>
+        <w:t>Hier genug Text für mehrere S</w:t>
+      </w:r>
+      <w:r>
+        <w:t xml:space="preserve">eiten. </w:t>
+      </w:r>
+    </w:p>
+    <w:p>
+      <w:r>
+        <w:t>Hier genug Text für mehrere S</w:t>
+      </w:r>
+      <w:r>
+        <w:t xml:space="preserve">eiten. </w:t>
+      </w:r>
+    </w:p>
+    <w:p>
+      <w:r>
+        <w:t>Hier genug Text für mehrere S</w:t>
+      </w:r>
+      <w:r>
+        <w:t xml:space="preserve">eiten. </w:t>
+      </w:r>
+    </w:p>
+    <w:p>
+      <w:r>
+        <w:t>Hier genug Text für mehrere S</w:t>
+      </w:r>
+      <w:r>
+        <w:t xml:space="preserve">eiten. </w:t>
+      </w:r>
+    </w:p>
+    <w:p>
+      <w:r>
+        <w:t>Hier genug Text für mehrere S</w:t>
+      </w:r>
+      <w:r>
+        <w:t xml:space="preserve">eiten. </w:t>
+      </w:r>
+    </w:p>
+    <w:p>
+      <w:pPr>
+        <w:pStyle w:val="berschrift1"/>
+      </w:pPr>
+      <w:r>
+        <w:t xml:space="preserve">Nochmals </w:t>
+      </w:r>
+      <w:proofErr w:type="spellStart"/>
+      <w:r>
+        <w:t>ne</w:t>
+      </w:r>
+      <w:proofErr w:type="spellEnd"/>
+      <w:r>
+        <w:t xml:space="preserve"> </w:t>
+      </w:r>
+      <w:proofErr w:type="spellStart"/>
+      <w:r>
+        <w:t>überschrift</w:t>
+      </w:r>
+      <w:proofErr w:type="spellEnd"/>
+    </w:p>
+    <w:p>
+      <w:r>
+        <w:t>Und dann hier dies und dann hier das</w:t>
       </w:r>
       <w:bookmarkStart w:id="0" w:name="_GoBack"/>
       <w:bookmarkEnd w:id="0"/>

</xml_diff>